<commit_message>
Completed week 1 career services assignment
</commit_message>
<xml_diff>
--- a/Week-1/JS-Week1_LinkedIn-Setup_CS1.docx
+++ b/Week-1/JS-Week1_LinkedIn-Setup_CS1.docx
@@ -33,18 +33,8 @@
           <w:bCs/>
           <w:lang w:val="fr-FR"/>
         </w:rPr>
-        <w:t xml:space="preserve">Points </w:t>
-      </w:r>
-      <w:proofErr w:type="gramStart"/>
-      <w:r>
-        <w:rPr>
-          <w:b/>
-          <w:bCs/>
-          <w:lang w:val="fr-FR"/>
-        </w:rPr>
-        <w:t>possible:</w:t>
-      </w:r>
-      <w:proofErr w:type="gramEnd"/>
+        <w:t>Points possible:</w:t>
+      </w:r>
       <w:r>
         <w:t xml:space="preserve"> 50</w:t>
       </w:r>
@@ -278,23 +268,13 @@
       <w:pPr>
         <w:pStyle w:val="Body"/>
       </w:pPr>
-      <w:proofErr w:type="gramStart"/>
       <w:r>
         <w:rPr>
           <w:b/>
           <w:bCs/>
           <w:lang w:val="fr-FR"/>
         </w:rPr>
-        <w:t>Instructions:</w:t>
-      </w:r>
-      <w:proofErr w:type="gramEnd"/>
-      <w:r>
-        <w:rPr>
-          <w:b/>
-          <w:bCs/>
-          <w:lang w:val="fr-FR"/>
-        </w:rPr>
-        <w:t xml:space="preserve"> </w:t>
+        <w:t xml:space="preserve">Instructions: </w:t>
       </w:r>
       <w:r>
         <w:t xml:space="preserve">Follow the steps below to set up your LinkedIn account and optimize it for success. You can use the </w:t>
@@ -502,15 +482,7 @@
         </w:numPr>
       </w:pPr>
       <w:r>
-        <w:t xml:space="preserve">Add </w:t>
-      </w:r>
-      <w:proofErr w:type="spellStart"/>
-      <w:r>
-        <w:t>Promineo</w:t>
-      </w:r>
-      <w:proofErr w:type="spellEnd"/>
-      <w:r>
-        <w:t xml:space="preserve"> Tech to your education.</w:t>
+        <w:t>Add Promineo Tech to your education.</w:t>
       </w:r>
     </w:p>
     <w:p>
@@ -534,15 +506,7 @@
         </w:numPr>
       </w:pPr>
       <w:r>
-        <w:t xml:space="preserve">Connect to your instructors, classmates, alumni and follow </w:t>
-      </w:r>
-      <w:proofErr w:type="spellStart"/>
-      <w:r>
-        <w:t>Promineo</w:t>
-      </w:r>
-      <w:proofErr w:type="spellEnd"/>
-      <w:r>
-        <w:t xml:space="preserve"> Tech.</w:t>
+        <w:t>Connect to your instructors, classmates, alumni and follow Promineo Tech.</w:t>
       </w:r>
     </w:p>
     <w:p>
@@ -625,13 +589,10 @@
     <w:p>
       <w:pPr>
         <w:pStyle w:val="Body"/>
-        <w:rPr>
-          <w:b/>
-          <w:bCs/>
-          <w:i/>
-          <w:iCs/>
-        </w:rPr>
-      </w:pPr>
+      </w:pPr>
+      <w:r>
+        <w:t>I read this article for the Back-End course, but the tip to not beg was a good refresher, considering the tough times I had in the job market last year.</w:t>
+      </w:r>
     </w:p>
     <w:p>
       <w:pPr>
@@ -670,11 +631,89 @@
       <w:pPr>
         <w:pStyle w:val="ListParagraph"/>
         <w:ind w:left="0"/>
+      </w:pPr>
+      <w:hyperlink r:id="rId12" w:history="1">
+        <w:r>
+          <w:rPr>
+            <w:rStyle w:val="Hyperlink"/>
+          </w:rPr>
+          <w:t>https://www.linkedin.com/in/reneedubuc/</w:t>
+        </w:r>
+      </w:hyperlink>
+      <w:r>
+        <w:t xml:space="preserve"> </w:t>
+      </w:r>
+    </w:p>
+    <w:p>
+      <w:pPr>
+        <w:pStyle w:val="ListParagraph"/>
+        <w:ind w:left="0"/>
+      </w:pPr>
+      <w:r>
+        <w:t>See screenshots below</w:t>
+      </w:r>
+    </w:p>
+    <w:p>
+      <w:pPr>
+        <w:pStyle w:val="ListParagraph"/>
+        <w:ind w:left="0"/>
+      </w:pPr>
+      <w:r>
+        <w:lastRenderedPageBreak/>
+        <w:drawing>
+          <wp:inline distT="0" distB="0" distL="0" distR="0" wp14:anchorId="72FB6BBF" wp14:editId="6D934DB5">
+            <wp:extent cx="5943600" cy="6435725"/>
+            <wp:effectExtent l="0" t="0" r="0" b="3175"/>
+            <wp:docPr id="1" name="Picture 1" descr="Graphical user interface, text, application&#10;&#10;Description automatically generated"/>
+            <wp:cNvGraphicFramePr>
+              <a:graphicFrameLocks xmlns:a="http://schemas.openxmlformats.org/drawingml/2006/main" noChangeAspect="1"/>
+            </wp:cNvGraphicFramePr>
+            <a:graphic xmlns:a="http://schemas.openxmlformats.org/drawingml/2006/main">
+              <a:graphicData uri="http://schemas.openxmlformats.org/drawingml/2006/picture">
+                <pic:pic xmlns:pic="http://schemas.openxmlformats.org/drawingml/2006/picture">
+                  <pic:nvPicPr>
+                    <pic:cNvPr id="1" name="Picture 1" descr="Graphical user interface, text, application&#10;&#10;Description automatically generated"/>
+                    <pic:cNvPicPr/>
+                  </pic:nvPicPr>
+                  <pic:blipFill>
+                    <a:blip r:embed="rId13"/>
+                    <a:stretch>
+                      <a:fillRect/>
+                    </a:stretch>
+                  </pic:blipFill>
+                  <pic:spPr>
+                    <a:xfrm>
+                      <a:off x="0" y="0"/>
+                      <a:ext cx="5943600" cy="6435725"/>
+                    </a:xfrm>
+                    <a:prstGeom prst="rect">
+                      <a:avLst/>
+                    </a:prstGeom>
+                  </pic:spPr>
+                </pic:pic>
+              </a:graphicData>
+            </a:graphic>
+          </wp:inline>
+        </w:drawing>
+      </w:r>
+    </w:p>
+    <w:p>
+      <w:pPr>
+        <w:rPr>
+          <w:rFonts w:cs="Arial Unicode MS"/>
+          <w:b/>
+          <w:bCs/>
+          <w:color w:val="000000"/>
+          <w:u w:color="000000"/>
+        </w:rPr>
+      </w:pPr>
+      <w:r>
         <w:rPr>
           <w:b/>
           <w:bCs/>
         </w:rPr>
-      </w:pPr>
+        <w:br w:type="page"/>
+      </w:r>
     </w:p>
     <w:p>
       <w:pPr>
@@ -685,15 +724,312 @@
           <w:bCs/>
         </w:rPr>
       </w:pPr>
-    </w:p>
-    <w:p>
-      <w:pPr>
-        <w:pStyle w:val="Body"/>
-      </w:pPr>
+      <w:r>
+        <w:rPr>
+          <w:b/>
+          <w:bCs/>
+        </w:rPr>
+        <w:lastRenderedPageBreak/>
+        <w:drawing>
+          <wp:inline distT="0" distB="0" distL="0" distR="0" wp14:anchorId="76E3A0E2" wp14:editId="31045C29">
+            <wp:extent cx="5943600" cy="6380480"/>
+            <wp:effectExtent l="0" t="0" r="0" b="1270"/>
+            <wp:docPr id="2" name="Picture 2" descr="Graphical user interface, text, application, email&#10;&#10;Description automatically generated"/>
+            <wp:cNvGraphicFramePr>
+              <a:graphicFrameLocks xmlns:a="http://schemas.openxmlformats.org/drawingml/2006/main" noChangeAspect="1"/>
+            </wp:cNvGraphicFramePr>
+            <a:graphic xmlns:a="http://schemas.openxmlformats.org/drawingml/2006/main">
+              <a:graphicData uri="http://schemas.openxmlformats.org/drawingml/2006/picture">
+                <pic:pic xmlns:pic="http://schemas.openxmlformats.org/drawingml/2006/picture">
+                  <pic:nvPicPr>
+                    <pic:cNvPr id="2" name="Picture 2" descr="Graphical user interface, text, application, email&#10;&#10;Description automatically generated"/>
+                    <pic:cNvPicPr/>
+                  </pic:nvPicPr>
+                  <pic:blipFill>
+                    <a:blip r:embed="rId14"/>
+                    <a:stretch>
+                      <a:fillRect/>
+                    </a:stretch>
+                  </pic:blipFill>
+                  <pic:spPr>
+                    <a:xfrm>
+                      <a:off x="0" y="0"/>
+                      <a:ext cx="5943600" cy="6380480"/>
+                    </a:xfrm>
+                    <a:prstGeom prst="rect">
+                      <a:avLst/>
+                    </a:prstGeom>
+                  </pic:spPr>
+                </pic:pic>
+              </a:graphicData>
+            </a:graphic>
+          </wp:inline>
+        </w:drawing>
+      </w:r>
+    </w:p>
+    <w:p>
+      <w:r>
+        <w:br w:type="page"/>
+      </w:r>
+      <w:r>
+        <w:lastRenderedPageBreak/>
+        <w:drawing>
+          <wp:inline distT="0" distB="0" distL="0" distR="0" wp14:anchorId="738641A1" wp14:editId="7B5F58DE">
+            <wp:extent cx="5943600" cy="6375400"/>
+            <wp:effectExtent l="0" t="0" r="0" b="6350"/>
+            <wp:docPr id="3" name="Picture 3" descr="Graphical user interface, text, application&#10;&#10;Description automatically generated"/>
+            <wp:cNvGraphicFramePr>
+              <a:graphicFrameLocks xmlns:a="http://schemas.openxmlformats.org/drawingml/2006/main" noChangeAspect="1"/>
+            </wp:cNvGraphicFramePr>
+            <a:graphic xmlns:a="http://schemas.openxmlformats.org/drawingml/2006/main">
+              <a:graphicData uri="http://schemas.openxmlformats.org/drawingml/2006/picture">
+                <pic:pic xmlns:pic="http://schemas.openxmlformats.org/drawingml/2006/picture">
+                  <pic:nvPicPr>
+                    <pic:cNvPr id="3" name="Picture 3" descr="Graphical user interface, text, application&#10;&#10;Description automatically generated"/>
+                    <pic:cNvPicPr/>
+                  </pic:nvPicPr>
+                  <pic:blipFill>
+                    <a:blip r:embed="rId15"/>
+                    <a:stretch>
+                      <a:fillRect/>
+                    </a:stretch>
+                  </pic:blipFill>
+                  <pic:spPr>
+                    <a:xfrm>
+                      <a:off x="0" y="0"/>
+                      <a:ext cx="5943600" cy="6375400"/>
+                    </a:xfrm>
+                    <a:prstGeom prst="rect">
+                      <a:avLst/>
+                    </a:prstGeom>
+                  </pic:spPr>
+                </pic:pic>
+              </a:graphicData>
+            </a:graphic>
+          </wp:inline>
+        </w:drawing>
+      </w:r>
+    </w:p>
+    <w:p>
+      <w:r>
+        <w:br w:type="page"/>
+      </w:r>
+    </w:p>
+    <w:p>
+      <w:pPr>
+        <w:rPr>
+          <w:rFonts w:cs="Arial Unicode MS"/>
+          <w:color w:val="000000"/>
+          <w:u w:color="000000"/>
+          <w14:textOutline w14:w="0" w14:cap="flat" w14:cmpd="sng" w14:algn="ctr">
+            <w14:noFill/>
+            <w14:prstDash w14:val="solid"/>
+            <w14:bevel/>
+          </w14:textOutline>
+        </w:rPr>
+      </w:pPr>
+      <w:r>
+        <w:rPr>
+          <w:rFonts w:cs="Arial Unicode MS"/>
+          <w:color w:val="000000"/>
+          <w:u w:color="000000"/>
+          <w14:textOutline w14:w="0" w14:cap="flat" w14:cmpd="sng" w14:algn="ctr">
+            <w14:noFill/>
+            <w14:prstDash w14:val="solid"/>
+            <w14:bevel/>
+          </w14:textOutline>
+        </w:rPr>
+        <w:lastRenderedPageBreak/>
+        <w:drawing>
+          <wp:inline distT="0" distB="0" distL="0" distR="0" wp14:anchorId="4753C5F7" wp14:editId="48F472DE">
+            <wp:extent cx="5943600" cy="5621655"/>
+            <wp:effectExtent l="0" t="0" r="0" b="0"/>
+            <wp:docPr id="4" name="Picture 4" descr="Graphical user interface, text, application&#10;&#10;Description automatically generated"/>
+            <wp:cNvGraphicFramePr>
+              <a:graphicFrameLocks xmlns:a="http://schemas.openxmlformats.org/drawingml/2006/main" noChangeAspect="1"/>
+            </wp:cNvGraphicFramePr>
+            <a:graphic xmlns:a="http://schemas.openxmlformats.org/drawingml/2006/main">
+              <a:graphicData uri="http://schemas.openxmlformats.org/drawingml/2006/picture">
+                <pic:pic xmlns:pic="http://schemas.openxmlformats.org/drawingml/2006/picture">
+                  <pic:nvPicPr>
+                    <pic:cNvPr id="4" name="Picture 4" descr="Graphical user interface, text, application&#10;&#10;Description automatically generated"/>
+                    <pic:cNvPicPr/>
+                  </pic:nvPicPr>
+                  <pic:blipFill>
+                    <a:blip r:embed="rId16"/>
+                    <a:stretch>
+                      <a:fillRect/>
+                    </a:stretch>
+                  </pic:blipFill>
+                  <pic:spPr>
+                    <a:xfrm>
+                      <a:off x="0" y="0"/>
+                      <a:ext cx="5943600" cy="5621655"/>
+                    </a:xfrm>
+                    <a:prstGeom prst="rect">
+                      <a:avLst/>
+                    </a:prstGeom>
+                  </pic:spPr>
+                </pic:pic>
+              </a:graphicData>
+            </a:graphic>
+          </wp:inline>
+        </w:drawing>
+      </w:r>
+    </w:p>
+    <w:p>
+      <w:pPr>
+        <w:rPr>
+          <w:rFonts w:cs="Arial Unicode MS"/>
+          <w:color w:val="000000"/>
+          <w:u w:color="000000"/>
+          <w14:textOutline w14:w="0" w14:cap="flat" w14:cmpd="sng" w14:algn="ctr">
+            <w14:noFill/>
+            <w14:prstDash w14:val="solid"/>
+            <w14:bevel/>
+          </w14:textOutline>
+        </w:rPr>
+      </w:pPr>
+      <w:r>
+        <w:rPr>
+          <w:rFonts w:cs="Arial Unicode MS"/>
+          <w:color w:val="000000"/>
+          <w:u w:color="000000"/>
+          <w14:textOutline w14:w="0" w14:cap="flat" w14:cmpd="sng" w14:algn="ctr">
+            <w14:noFill/>
+            <w14:prstDash w14:val="solid"/>
+            <w14:bevel/>
+          </w14:textOutline>
+        </w:rPr>
+        <w:br w:type="page"/>
+      </w:r>
+    </w:p>
+    <w:p>
+      <w:pPr>
+        <w:rPr>
+          <w:rFonts w:cs="Arial Unicode MS"/>
+          <w:color w:val="000000"/>
+          <w:u w:color="000000"/>
+          <w14:textOutline w14:w="0" w14:cap="flat" w14:cmpd="sng" w14:algn="ctr">
+            <w14:noFill/>
+            <w14:prstDash w14:val="solid"/>
+            <w14:bevel/>
+          </w14:textOutline>
+        </w:rPr>
+      </w:pPr>
+      <w:r>
+        <w:rPr>
+          <w:rFonts w:cs="Arial Unicode MS"/>
+          <w:color w:val="000000"/>
+          <w:u w:color="000000"/>
+          <w14:textOutline w14:w="0" w14:cap="flat" w14:cmpd="sng" w14:algn="ctr">
+            <w14:noFill/>
+            <w14:prstDash w14:val="solid"/>
+            <w14:bevel/>
+          </w14:textOutline>
+        </w:rPr>
+        <w:lastRenderedPageBreak/>
+        <w:drawing>
+          <wp:inline distT="0" distB="0" distL="0" distR="0" wp14:anchorId="2E72A40B" wp14:editId="63FA2C1F">
+            <wp:extent cx="5943600" cy="5387340"/>
+            <wp:effectExtent l="0" t="0" r="0" b="3810"/>
+            <wp:docPr id="5" name="Picture 5" descr="Graphical user interface, text, application, email&#10;&#10;Description automatically generated"/>
+            <wp:cNvGraphicFramePr>
+              <a:graphicFrameLocks xmlns:a="http://schemas.openxmlformats.org/drawingml/2006/main" noChangeAspect="1"/>
+            </wp:cNvGraphicFramePr>
+            <a:graphic xmlns:a="http://schemas.openxmlformats.org/drawingml/2006/main">
+              <a:graphicData uri="http://schemas.openxmlformats.org/drawingml/2006/picture">
+                <pic:pic xmlns:pic="http://schemas.openxmlformats.org/drawingml/2006/picture">
+                  <pic:nvPicPr>
+                    <pic:cNvPr id="5" name="Picture 5" descr="Graphical user interface, text, application, email&#10;&#10;Description automatically generated"/>
+                    <pic:cNvPicPr/>
+                  </pic:nvPicPr>
+                  <pic:blipFill>
+                    <a:blip r:embed="rId17"/>
+                    <a:stretch>
+                      <a:fillRect/>
+                    </a:stretch>
+                  </pic:blipFill>
+                  <pic:spPr>
+                    <a:xfrm>
+                      <a:off x="0" y="0"/>
+                      <a:ext cx="5943600" cy="5387340"/>
+                    </a:xfrm>
+                    <a:prstGeom prst="rect">
+                      <a:avLst/>
+                    </a:prstGeom>
+                  </pic:spPr>
+                </pic:pic>
+              </a:graphicData>
+            </a:graphic>
+          </wp:inline>
+        </w:drawing>
+      </w:r>
+    </w:p>
+    <w:p>
+      <w:pPr>
+        <w:rPr>
+          <w:rFonts w:cs="Arial Unicode MS"/>
+          <w:color w:val="000000"/>
+          <w:u w:color="000000"/>
+          <w14:textOutline w14:w="0" w14:cap="flat" w14:cmpd="sng" w14:algn="ctr">
+            <w14:noFill/>
+            <w14:prstDash w14:val="solid"/>
+            <w14:bevel/>
+          </w14:textOutline>
+        </w:rPr>
+      </w:pPr>
+      <w:r>
+        <w:rPr>
+          <w:rFonts w:cs="Arial Unicode MS"/>
+          <w:color w:val="000000"/>
+          <w:u w:color="000000"/>
+          <w14:textOutline w14:w="0" w14:cap="flat" w14:cmpd="sng" w14:algn="ctr">
+            <w14:noFill/>
+            <w14:prstDash w14:val="solid"/>
+            <w14:bevel/>
+          </w14:textOutline>
+        </w:rPr>
+        <w:drawing>
+          <wp:inline distT="0" distB="0" distL="0" distR="0" wp14:anchorId="322A4136" wp14:editId="66D045C8">
+            <wp:extent cx="5943600" cy="2218055"/>
+            <wp:effectExtent l="0" t="0" r="0" b="0"/>
+            <wp:docPr id="6" name="Picture 6" descr="A picture containing graphical user interface&#10;&#10;Description automatically generated"/>
+            <wp:cNvGraphicFramePr>
+              <a:graphicFrameLocks xmlns:a="http://schemas.openxmlformats.org/drawingml/2006/main" noChangeAspect="1"/>
+            </wp:cNvGraphicFramePr>
+            <a:graphic xmlns:a="http://schemas.openxmlformats.org/drawingml/2006/main">
+              <a:graphicData uri="http://schemas.openxmlformats.org/drawingml/2006/picture">
+                <pic:pic xmlns:pic="http://schemas.openxmlformats.org/drawingml/2006/picture">
+                  <pic:nvPicPr>
+                    <pic:cNvPr id="6" name="Picture 6" descr="A picture containing graphical user interface&#10;&#10;Description automatically generated"/>
+                    <pic:cNvPicPr/>
+                  </pic:nvPicPr>
+                  <pic:blipFill>
+                    <a:blip r:embed="rId18"/>
+                    <a:stretch>
+                      <a:fillRect/>
+                    </a:stretch>
+                  </pic:blipFill>
+                  <pic:spPr>
+                    <a:xfrm>
+                      <a:off x="0" y="0"/>
+                      <a:ext cx="5943600" cy="2218055"/>
+                    </a:xfrm>
+                    <a:prstGeom prst="rect">
+                      <a:avLst/>
+                    </a:prstGeom>
+                  </pic:spPr>
+                </pic:pic>
+              </a:graphicData>
+            </a:graphic>
+          </wp:inline>
+        </w:drawing>
+      </w:r>
     </w:p>
     <w:sectPr>
-      <w:headerReference w:type="default" r:id="rId12"/>
-      <w:footerReference w:type="default" r:id="rId13"/>
+      <w:headerReference w:type="default" r:id="rId19"/>
+      <w:footerReference w:type="default" r:id="rId20"/>
       <w:pgSz w:w="12240" w:h="15840"/>
       <w:pgMar w:top="1440" w:right="1440" w:bottom="1440" w:left="1440" w:header="720" w:footer="720" w:gutter="0"/>
       <w:cols w:space="720"/>

</xml_diff>